<commit_message>
add a json tamplate
</commit_message>
<xml_diff>
--- a/app/resources/combat_report.docx
+++ b/app/resources/combat_report.docx
@@ -198,13 +198,13 @@
           <w:rFonts w:ascii="Arial" w:hAnsi="Arial" w:eastAsia="Arial"/>
           <w:sz w:val="20"/>
         </w:rPr>
-        <w:t>שם הכוח: גדוד 982</w:t>
+        <w:t xml:space="preserve">שם הכוח: adsas  </w:t>
         <w:br/>
-        <w:t>תאריך: 03/12/2024</w:t>
+        <w:t xml:space="preserve">תאריך: 2024-12-08  </w:t>
         <w:br/>
-        <w:t>מנהל: סופי</w:t>
+        <w:t xml:space="preserve">מנהל: hutc  </w:t>
         <w:br/>
-        <w:t>מיקום: בא"פ לכיש</w:t>
+        <w:t>מיקום: ad</w:t>
       </w:r>
     </w:p>
     <w:p>
@@ -230,13 +230,11 @@
           <w:rFonts w:ascii="Arial" w:hAnsi="Arial" w:eastAsia="Arial"/>
           <w:sz w:val="20"/>
         </w:rPr>
-        <w:t>במהלך התרגיל הראשון, זוהתה התקרבות רועה צאן עם כבשים לשטח הגדר במעבר תרקומיא. הכוחות ביצעו נוהל מעצר חשוד לרועה צאן, שבסופו נסוג לשטח האדום. במקביל, התרחש ניסיון הברחה בקו דיווח 451, שהוביל למרדף אחרי אופנוען על הגדר ועצירתו, כאשר האופנוען ניסה להוציא אקדח ונוטרל על ידי הכוחות. בהמשך, התקבל דיווח על ירי ביישוב שקף, והכוחות צמצמו ליישוב, שם נתקלו במחבלים ונהרגו שני אזרחים ושלושה מחבלים.</w:t>
+        <w:t xml:space="preserve">במהלך התרגיל הראשון, התקרב רועה צאן לשטח הגדר, מה שהוביל לנוהל מעצר חשוד. במקביל, התרחש ניסיון הברחה של אמל"ח וסמים, כאשר מחבל חצה את הגדר ונכנס ליישוב שקף. הכוחות הגיבו במהירות, ביצעו מעצר חשוד לרועה הצאן, והחלו במרדף אחרי אופנוען שהסתיים בחיסולו. בהמשך, הכוחות התמודדו עם חדירה של מחבלים ליישוב, מה שהוביל לפציעת שני לוחמים ולחיסול שלושה מחבלים.  </w:t>
         <w:br/>
+        <w:t xml:space="preserve">הכוח פעל במהירות וביעילות, הצליח לחסל את המחבלים ולמנוע נזק נוסף ליישוב. התגובה המהירה של הכוחות והיכולת להתמודד עם מספר אירועים במקביל היו מרשימות.  </w:t>
         <w:br/>
-        <w:t>בתרגיל זה, הכוחות הפגינו תגובה מהירה ויעילה בבלימת האיומים הראשוניים ובנטרול האופנוען. תיאום טוב עם הרבש"צ תרם לחבירה מהירה והתקפה רגלית מוצלחת.</w:t>
-        <w:br/>
-        <w:br/>
-        <w:t>עם זאת, דווח על חוסר חיבור מלא של חמ"ל לדיווחים מהשטח, וכן על דילוג על איומים נוספים בנקודת ההברחה. כמו כן, נדרשו כוחות רפואה באיחור ולא התבצעו סריקות מיידיות לאחר האירוע.</w:t>
+        <w:t>עם זאת, נדרשת שיפור בתקשורת בין החמ"ל לכוחות בשטח, וביצוע סריקות מהירות יותר. כמו כן, יש לשפר את התיאום והדרישה לאמצעים רפואיים כבר בתחילת האירוע.</w:t>
       </w:r>
     </w:p>
     <w:p>
@@ -262,13 +260,11 @@
           <w:rFonts w:ascii="Arial" w:hAnsi="Arial" w:eastAsia="Arial"/>
           <w:sz w:val="20"/>
         </w:rPr>
-        <w:t>בתרגיל השני, התקבל דיווח על חדירת מחבלים בקו דיווח 455. כוחות הגדוד הגיבו במהירות ועצרו חשוד, תוך ביצוע נוהל מעצר חשוד. בהמשך, התקבל דיווח על ירי במעבר 485, והבק"סיות העבירו תמונת מצב מלאה, שכללה ארבעה מחבלים ורכבים עולים באש. כוחות גדוד צמצמו לאירוע, והתרחשה חתירה למגע עם מחבלים במוצב שקף, שהוביל לכיבוש חזרה של המוצב.</w:t>
+        <w:t xml:space="preserve">בתרגיל השני, התקבל דיווח על חדירה בקו דיווח 455, והכוחות הגיבו במהירות ועצרו את החשוד. בהמשך, התקבל דיווח על ירי במעבר בקו דיווח 485, והכוחות צמצמו לעבר האירוע. הכוחות הצליחו לכבוש חזרה את מעבר גורביץ' ואת מוצב שקף, תוך שהם מתמודדים עם כוחות אויב.  </w:t>
         <w:br/>
+        <w:t xml:space="preserve">הכוח הראה יכולת תגובה מהירה ויעילה, הצליח לכבוש חזרה את המוצבים ולמנוע נזק נוסף. התיאום בין הכוחות היה טוב, והם הצליחו להתמודד עם האיומים בצורה מרשימה.  </w:t>
         <w:br/>
-        <w:t>הכוחות הפגינו תגובה מהירה והשתלטות מוצלחת על המוצב והמעבר. תיאום טוב עם הבק"סיות סייע בהעברת תמונת מצב מדויקת.</w:t>
-        <w:br/>
-        <w:br/>
-        <w:t>עם זאת, נרשמו ירי מיותר ברגל של חשוד ועיכוב בבקשת כוחות רפואה. כמו כן, נשלח מסק"ר למשימה לא נכונה.</w:t>
+        <w:t>עם זאת, יש לשפר את התיאום בין הכוחות והחמ"ל, ולוודא שהבקשות לכוחות רפואה נעשות בזמן. כמו כן, יש לשפר את התיאום בין הכוחות בשטח ולוודא שהמסק"ר מבצע סריקות במקומות הנכונים.</w:t>
       </w:r>
     </w:p>
     <w:p>
@@ -294,7 +290,7 @@
           <w:rFonts w:ascii="Arial" w:hAnsi="Arial" w:eastAsia="Arial"/>
           <w:sz w:val="20"/>
         </w:rPr>
-        <w:t>התרגילים הדגימו תגובה מהירה ויכולת נטרול איומים אפקטיבית מצד כוחות הגדוד. תיאום טוב עם הרבש"צ והבק"סיות תרם להצלחה במצבים קריטיים. עם זאת, יש לשפר את חיבור החמ"ל לדיווחים והגברת מהירות התגובה בבקשת כוחות רפואה וסריקות מיידיות. הכוחות הפגינו מקצועיות ונכונות להתמודד עם אתגרים מורכבים, ועם שיפורים במקומות הנדרשים, ישמרו על כוננות גבוהה.</w:t>
+        <w:t>התרגילים הצביעו על יכולת תגובה מהירה ויעילה של הכוחות, עם הצלחה בחיסול איומים ומניעת נזק נוסף. עם זאת, יש לשפר את התקשורת בין החמ"ל לכוחות בשטח, ולוודא שהבקשות לאמצעים רפואיים נעשות בזמן. הכוחות הראו יכולת להתמודד עם מספר אירועים במקביל, אך יש לשפר את התיאום והביצוע של סריקות מהירות יותר.</w:t>
       </w:r>
     </w:p>
     <w:p>
@@ -375,7 +371,7 @@
           <w:rFonts w:ascii="Arial" w:hAnsi="Arial" w:eastAsia="Arial"/>
           <w:sz w:val="20"/>
         </w:rPr>
-        <w:t>1</w:t>
+        <w:t>5</w:t>
       </w:r>
     </w:p>
     <w:p>
@@ -437,7 +433,7 @@
           <w:rFonts w:ascii="Arial" w:hAnsi="Arial" w:eastAsia="Arial"/>
           <w:sz w:val="20"/>
         </w:rPr>
-        <w:t>1</w:t>
+        <w:t>7</w:t>
       </w:r>
     </w:p>
     <w:p>
@@ -499,7 +495,7 @@
           <w:rFonts w:ascii="Arial" w:hAnsi="Arial" w:eastAsia="Arial"/>
           <w:sz w:val="20"/>
         </w:rPr>
-        <w:t>11</w:t>
+        <w:t>5</w:t>
       </w:r>
     </w:p>
     <w:p>
@@ -512,7 +508,7 @@
           <w:b/>
           <w:sz w:val="28"/>
         </w:rPr>
-        <w:t>ציון סופי: 1.0</w:t>
+        <w:t>ציון סופי: 3.97</w:t>
       </w:r>
     </w:p>
     <w:p>
@@ -800,7 +796,7 @@
           <w:b/>
           <w:sz w:val="24"/>
         </w:rPr>
-        <w:t>asdasd</w:t>
+        <w:t>hutc</w:t>
       </w:r>
     </w:p>
     <w:sectPr>

</xml_diff>

<commit_message>
take avishay changes of json and improve it. inadditon divide telegram_bot.py to 2 more files handlers.py and telegram_constants.py
</commit_message>
<xml_diff>
--- a/app/resources/combat_report.docx
+++ b/app/resources/combat_report.docx
@@ -171,7 +171,7 @@
           <w:b/>
           <w:sz w:val="36"/>
         </w:rPr>
-        <w:t>אימון בסימולטור DCA</w:t>
+        <w:t>Training Report</w:t>
       </w:r>
     </w:p>
     <w:p/>
@@ -198,13 +198,13 @@
           <w:rFonts w:ascii="Arial" w:hAnsi="Arial" w:eastAsia="Arial"/>
           <w:sz w:val="20"/>
         </w:rPr>
-        <w:t xml:space="preserve">שם הכוח: adsas  </w:t>
+        <w:t>גדוד 982</w:t>
         <w:br/>
-        <w:t xml:space="preserve">תאריך: 2024-12-08  </w:t>
+        <w:t>15/12/2024</w:t>
         <w:br/>
-        <w:t xml:space="preserve">מנהל: hutc  </w:t>
+        <w:t>מנהל: יואב סמיפור</w:t>
         <w:br/>
-        <w:t>מיקום: ad</w:t>
+        <w:t>מיקום: בא"פ לכיש</w:t>
       </w:r>
     </w:p>
     <w:p>
@@ -230,11 +230,7 @@
           <w:rFonts w:ascii="Arial" w:hAnsi="Arial" w:eastAsia="Arial"/>
           <w:sz w:val="20"/>
         </w:rPr>
-        <w:t xml:space="preserve">במהלך התרגיל הראשון, התקרב רועה צאן לשטח הגדר, מה שהוביל לנוהל מעצר חשוד. במקביל, התרחש ניסיון הברחה של אמל"ח וסמים, כאשר מחבל חצה את הגדר ונכנס ליישוב שקף. הכוחות הגיבו במהירות, ביצעו מעצר חשוד לרועה הצאן, והחלו במרדף אחרי אופנוען שהסתיים בחיסולו. בהמשך, הכוחות התמודדו עם חדירה של מחבלים ליישוב, מה שהוביל לפציעת שני לוחמים ולחיסול שלושה מחבלים.  </w:t>
-        <w:br/>
-        <w:t xml:space="preserve">הכוח פעל במהירות וביעילות, הצליח לחסל את המחבלים ולמנוע נזק נוסף ליישוב. התגובה המהירה של הכוחות והיכולת להתמודד עם מספר אירועים במקביל היו מרשימות.  </w:t>
-        <w:br/>
-        <w:t>עם זאת, נדרשת שיפור בתקשורת בין החמ"ל לכוחות בשטח, וביצוע סריקות מהירות יותר. כמו כן, יש לשפר את התיאום והדרישה לאמצעים רפואיים כבר בתחילת האירוע.</w:t>
+        <w:t>במהלך התרגיל הראשון, זוהתה התקרבות של רועה צאן לשטח הגדר, ולאחר מכן נרשמה הגעה של מחבל מהשטח האדום וניסיון להברחת אמל"ח וסמים. האירוע המרכזי כלל חצייה של שני מחבלים בטיפוס על הגדר וכניסה ליישוב שקף. הכוחות פעלו במהירות וביעילות, הצליחו לעצור את האופנוען החשוד ולחסל את המחבל ששלף אקדח. כמו כן, הכוחות הצליחו לצמצם את האיום ביישוב שקף ולחסל שלושה מחבלים. עם זאת, נדרשת שיפור בתקשורת בין החמ"ל לכוחות בשטח, וביצוע סריקות מהירות יותר. כמו כן, יש להקפיד על דרישה לאמצעים רפואיים בתחילת האירוע ולא בסיומו.</w:t>
       </w:r>
     </w:p>
     <w:p>
@@ -260,11 +256,7 @@
           <w:rFonts w:ascii="Arial" w:hAnsi="Arial" w:eastAsia="Arial"/>
           <w:sz w:val="20"/>
         </w:rPr>
-        <w:t xml:space="preserve">בתרגיל השני, התקבל דיווח על חדירה בקו דיווח 455, והכוחות הגיבו במהירות ועצרו את החשוד. בהמשך, התקבל דיווח על ירי במעבר בקו דיווח 485, והכוחות צמצמו לעבר האירוע. הכוחות הצליחו לכבוש חזרה את מעבר גורביץ' ואת מוצב שקף, תוך שהם מתמודדים עם כוחות אויב.  </w:t>
-        <w:br/>
-        <w:t xml:space="preserve">הכוח הראה יכולת תגובה מהירה ויעילה, הצליח לכבוש חזרה את המוצבים ולמנוע נזק נוסף. התיאום בין הכוחות היה טוב, והם הצליחו להתמודד עם האיומים בצורה מרשימה.  </w:t>
-        <w:br/>
-        <w:t>עם זאת, יש לשפר את התיאום בין הכוחות והחמ"ל, ולוודא שהבקשות לכוחות רפואה נעשות בזמן. כמו כן, יש לשפר את התיאום בין הכוחות בשטח ולוודא שהמסק"ר מבצע סריקות במקומות הנכונים.</w:t>
+        <w:t>בתרגיל השני, התקבל דיווח על חדירה בקו דיווח 455, והכוחות קפצו לנקודה ועצרו את החשוד. בהמשך, התקבל דיווח על ירי במעבר בקו דיווח 485, והכוחות צמצמו לעבר האירוע. הכוחות הצליחו לכבוש חזרה את מעבר גורביץ' ואת מוצב שקף. הכוחות פעלו בנחישות ובמהירות, הצליחו לכבוש חזרה את המוצב ולסיים את האירוע בהצלחה. עם זאת, נדרשת שיפור בתיאום בין הכוחות, במיוחד בנוגע לדיווח על מעגל פרוץ ובקשה לאמצעים רפואיים בזמן.</w:t>
       </w:r>
     </w:p>
     <w:p>
@@ -290,7 +282,7 @@
           <w:rFonts w:ascii="Arial" w:hAnsi="Arial" w:eastAsia="Arial"/>
           <w:sz w:val="20"/>
         </w:rPr>
-        <w:t>התרגילים הצביעו על יכולת תגובה מהירה ויעילה של הכוחות, עם הצלחה בחיסול איומים ומניעת נזק נוסף. עם זאת, יש לשפר את התקשורת בין החמ"ל לכוחות בשטח, ולוודא שהבקשות לאמצעים רפואיים נעשות בזמן. הכוחות הראו יכולת להתמודד עם מספר אירועים במקביל, אך יש לשפר את התיאום והביצוע של סריקות מהירות יותר.</w:t>
+        <w:t>התרגילים הצביעו על יכולת תגובה מהירה ונחישות של הכוחות בשטח, שהובילו להצלחות משמעותיות. עם זאת, יש לשפר את התקשורת בין החמ"ל לכוחות בשטח ואת התיאום בין הכוחות. כמו כן, יש להקפיד על בקשה לאמצעים רפואיים בתחילת האירועים ולא בסיומם. הכוחות הראו יכולת גבוהה בהתמודדות עם מצבים מורכבים, ויש להמשיך ולשפר את התהליכים הפנימיים.</w:t>
       </w:r>
     </w:p>
     <w:p>
@@ -371,7 +363,7 @@
           <w:rFonts w:ascii="Arial" w:hAnsi="Arial" w:eastAsia="Arial"/>
           <w:sz w:val="20"/>
         </w:rPr>
-        <w:t>5</w:t>
+        <w:t>1</w:t>
       </w:r>
     </w:p>
     <w:p>
@@ -433,7 +425,7 @@
           <w:rFonts w:ascii="Arial" w:hAnsi="Arial" w:eastAsia="Arial"/>
           <w:sz w:val="20"/>
         </w:rPr>
-        <w:t>7</w:t>
+        <w:t>1</w:t>
       </w:r>
     </w:p>
     <w:p>
@@ -495,7 +487,7 @@
           <w:rFonts w:ascii="Arial" w:hAnsi="Arial" w:eastAsia="Arial"/>
           <w:sz w:val="20"/>
         </w:rPr>
-        <w:t>5</w:t>
+        <w:t>1</w:t>
       </w:r>
     </w:p>
     <w:p>
@@ -508,7 +500,7 @@
           <w:b/>
           <w:sz w:val="28"/>
         </w:rPr>
-        <w:t>ציון סופי: 3.97</w:t>
+        <w:t>ציון סופי: 1.0</w:t>
       </w:r>
     </w:p>
     <w:p>
@@ -796,7 +788,7 @@
           <w:b/>
           <w:sz w:val="24"/>
         </w:rPr>
-        <w:t>hutc</w:t>
+        <w:t>1</w:t>
       </w:r>
     </w:p>
     <w:sectPr>

</xml_diff>

<commit_message>
inser data to mongo
</commit_message>
<xml_diff>
--- a/app/resources/combat_report.docx
+++ b/app/resources/combat_report.docx
@@ -230,7 +230,11 @@
           <w:rFonts w:ascii="Arial" w:hAnsi="Arial" w:eastAsia="Arial"/>
           <w:sz w:val="20"/>
         </w:rPr>
-        <w:t>במהלך התרגיל הראשון, זוהתה התקרבות של רועה צאן לשטח הגדר, ולאחר מכן נרשמה הגעה של מחבל מהשטח האדום וניסיון להברחת אמל"ח וסמים. האירוע המרכזי כלל חצייה של שני מחבלים בטיפוס על הגדר וכניסה ליישוב שקף. הכוחות פעלו במהירות וביעילות, הצליחו לעצור את האופנוען החשוד ולחסל את המחבל ששלף אקדח. כמו כן, הכוחות הצליחו לצמצם את האיום ביישוב שקף ולחסל שלושה מחבלים. עם זאת, נדרשת שיפור בתקשורת בין החמ"ל לכוחות בשטח, וביצוע סריקות מהירות יותר. כמו כן, יש להקפיד על דרישה לאמצעים רפואיים בתחילת האירוע ולא בסיומו.</w:t>
+        <w:t xml:space="preserve">במהלך התרגיל הראשון, זוהתה התקרבות של רועה צאן לשטח הגדר, ולאחר מכן נרשמה הגעה של מחבל מהשטח האדום וניסיון להברחת אמל"ח וסמים. האירוע המרכזי כלל חצייה של שני מחבלים בטיפוס על הגדר וכניסה ליישוב שקף. הכוחות הגיבו במהירות, ביצעו מעצר חשוד לרועה הצאן, והצליחו לעצור את האופנוען החשוד. במהלך ההתקלות עם המחבלים, הכוחות הצליחו לחסל שלושה מחבלים, אך שני לוחמים נפצעו ושני אזרחים נהרגו. </w:t>
+        <w:br/>
+        <w:t xml:space="preserve">הכוחות פעלו היטב בזיהוי האיומים ובתגובה המהירה לאירועים. הם הצליחו לחסל את המחבלים ולמנוע נזק נוסף ליישוב. </w:t>
+        <w:br/>
+        <w:t>עם זאת, נדרשת שיפור בתקשורת בין החמ"ל לכוחות בשטח, וביצוע סריקות מהירות יותר. כמו כן, יש להקפיד על דרישה לאמצעים רפואיים בתחילת האירוע ולא בסיומו.</w:t>
       </w:r>
     </w:p>
     <w:p>
@@ -256,7 +260,11 @@
           <w:rFonts w:ascii="Arial" w:hAnsi="Arial" w:eastAsia="Arial"/>
           <w:sz w:val="20"/>
         </w:rPr>
-        <w:t>בתרגיל השני, התקבל דיווח על חדירה בקו דיווח 455, והכוחות קפצו לנקודה ועצרו את החשוד. בהמשך, התקבל דיווח על ירי במעבר בקו דיווח 485, והכוחות צמצמו לעבר האירוע. הכוחות הצליחו לכבוש חזרה את מעבר גורביץ' ואת מוצב שקף. הכוחות פעלו בנחישות ובמהירות, הצליחו לכבוש חזרה את המוצב ולסיים את האירוע בהצלחה. עם זאת, נדרשת שיפור בתיאום בין הכוחות, במיוחד בנוגע לדיווח על מעגל פרוץ ובקשה לאמצעים רפואיים בזמן.</w:t>
+        <w:t xml:space="preserve">בתרגיל השני, התקבל דיווח על חדירה בקו דיווח 455, והכוחות קפצו לנקודה ועצרו את החשוד. בהמשך, התקבל דיווח על ירי במעבר בקו דיווח 485, והכוחות צמצמו לעבר האירוע. במהלך האירוע, הכוחות הצליחו לכבוש חזרה את מעבר גורביץ' ואת מוצב שקף. </w:t>
+        <w:br/>
+        <w:t xml:space="preserve">הכוחות פעלו בצורה מקצועית בכיבוש חזרה של המעבר והמוצב, והצליחו למנוע נזק נוסף. </w:t>
+        <w:br/>
+        <w:t>עם זאת, נדרשת שיפור בתיאום בין הכוחות, במיוחד בנוגע לדיווח על מעגל פרוץ ובקשה לאמצעים רפואיים בזמן. כמו כן, יש להימנע מירי מיותר ולוודא שהמסק"ר מבצע סריקות במקומות הנכונים.</w:t>
       </w:r>
     </w:p>
     <w:p>
@@ -282,7 +290,7 @@
           <w:rFonts w:ascii="Arial" w:hAnsi="Arial" w:eastAsia="Arial"/>
           <w:sz w:val="20"/>
         </w:rPr>
-        <w:t>התרגילים הצביעו על יכולת תגובה מהירה ונחישות של הכוחות בשטח, שהובילו להצלחות משמעותיות. עם זאת, יש לשפר את התקשורת בין החמ"ל לכוחות בשטח ואת התיאום בין הכוחות. כמו כן, יש להקפיד על בקשה לאמצעים רפואיים בתחילת האירועים ולא בסיומם. הכוחות הראו יכולת גבוהה בהתמודדות עם מצבים מורכבים, ויש להמשיך ולשפר את התהליכים הפנימיים.</w:t>
+        <w:t>התרגילים הצביעו על יכולת תגובה מהירה ומקצועית של הכוחות, במיוחד בזיהוי איומים ובכיבוש חזרה של שטחים. עם זאת, יש לשפר את התקשורת בין החמ"ל לכוחות בשטח, ולהקפיד על תיאום טוב יותר בין הכוחות. הכוחות הראו יכולת גבוהה במניעת נזק נוסף, אך יש להמשיך ולשפר את התהליכים הפנימיים להבטחת הצלחה מלאה בעתיד.</w:t>
       </w:r>
     </w:p>
     <w:p>

</xml_diff>